<commit_message>
Added Sync Package To Report
</commit_message>
<xml_diff>
--- a/GoLang_Report.docx
+++ b/GoLang_Report.docx
@@ -1,6 +1,6 @@
 
 <file path=word/document.xml><?xml version="1.0" encoding="utf-8"?>
-<w:document xmlns:wpc="http://schemas.microsoft.com/office/word/2010/wordprocessingCanvas" xmlns:cx="http://schemas.microsoft.com/office/drawing/2014/chartex" xmlns:cx1="http://schemas.microsoft.com/office/drawing/2015/9/8/chartex" xmlns:cx2="http://schemas.microsoft.com/office/drawing/2015/10/21/chartex" xmlns:cx3="http://schemas.microsoft.com/office/drawing/2016/5/9/chartex" xmlns:cx4="http://schemas.microsoft.com/office/drawing/2016/5/10/chartex" xmlns:cx5="http://schemas.microsoft.com/office/drawing/2016/5/11/chartex" xmlns:cx6="http://schemas.microsoft.com/office/drawing/2016/5/12/chartex" xmlns:cx7="http://schemas.microsoft.com/office/drawing/2016/5/13/chartex" xmlns:cx8="http://schemas.microsoft.com/office/drawing/2016/5/14/chartex" xmlns:mc="http://schemas.openxmlformats.org/markup-compatibility/2006" xmlns:aink="http://schemas.microsoft.com/office/drawing/2016/ink" xmlns:am3d="http://schemas.microsoft.com/office/drawing/2017/model3d" xmlns:o="urn:schemas-microsoft-com:office:office" xmlns:r="http://schemas.openxmlformats.org/officeDocument/2006/relationships" xmlns:m="http://schemas.openxmlformats.org/officeDocument/2006/math" xmlns:v="urn:schemas-microsoft-com:vml" xmlns:wp14="http://schemas.microsoft.com/office/word/2010/wordprocessingDrawing" xmlns:wp="http://schemas.openxmlformats.org/drawingml/2006/wordprocessingDrawing" xmlns:w10="urn:schemas-microsoft-com:office:word" xmlns:w="http://schemas.openxmlformats.org/wordprocessingml/2006/main" xmlns:w14="http://schemas.microsoft.com/office/word/2010/wordml" xmlns:w15="http://schemas.microsoft.com/office/word/2012/wordml" xmlns:w16cid="http://schemas.microsoft.com/office/word/2016/wordml/cid" xmlns:w16se="http://schemas.microsoft.com/office/word/2015/wordml/symex" xmlns:wpg="http://schemas.microsoft.com/office/word/2010/wordprocessingGroup" xmlns:wpi="http://schemas.microsoft.com/office/word/2010/wordprocessingInk" xmlns:wne="http://schemas.microsoft.com/office/word/2006/wordml" xmlns:wps="http://schemas.microsoft.com/office/word/2010/wordprocessingShape" mc:Ignorable="w14 w15 w16se w16cid wp14">
+<w:document xmlns:wpc="http://schemas.microsoft.com/office/word/2010/wordprocessingCanvas" xmlns:mc="http://schemas.openxmlformats.org/markup-compatibility/2006" xmlns:o="urn:schemas-microsoft-com:office:office" xmlns:r="http://schemas.openxmlformats.org/officeDocument/2006/relationships" xmlns:m="http://schemas.openxmlformats.org/officeDocument/2006/math" xmlns:v="urn:schemas-microsoft-com:vml" xmlns:wp14="http://schemas.microsoft.com/office/word/2010/wordprocessingDrawing" xmlns:wp="http://schemas.openxmlformats.org/drawingml/2006/wordprocessingDrawing" xmlns:w10="urn:schemas-microsoft-com:office:word" xmlns:w="http://schemas.openxmlformats.org/wordprocessingml/2006/main" xmlns:w14="http://schemas.microsoft.com/office/word/2010/wordml" xmlns:w15="http://schemas.microsoft.com/office/word/2012/wordml" xmlns:wpg="http://schemas.microsoft.com/office/word/2010/wordprocessingGroup" xmlns:wpi="http://schemas.microsoft.com/office/word/2010/wordprocessingInk" xmlns:wne="http://schemas.microsoft.com/office/word/2006/wordml" xmlns:wps="http://schemas.microsoft.com/office/word/2010/wordprocessingShape" mc:Ignorable="w14 w15 wp14">
   <w:body>
     <w:p>
       <w:pPr>
@@ -23,6 +23,14 @@
     </w:p>
     <w:p>
       <w:pPr>
+        <w:pStyle w:val="Heading1"/>
+      </w:pPr>
+      <w:r>
+        <w:t>Goroutines</w:t>
+      </w:r>
+    </w:p>
+    <w:p>
+      <w:pPr>
         <w:spacing w:line="480" w:lineRule="auto"/>
         <w:ind w:firstLine="720"/>
         <w:rPr>
@@ -37,7 +45,15 @@
           <w:sz w:val="24"/>
           <w:szCs w:val="24"/>
         </w:rPr>
-        <w:t>Goroutines are one method of implementing concurrency into a program written in Go.</w:t>
+        <w:t xml:space="preserve">Goroutines </w:t>
+      </w:r>
+      <w:r>
+        <w:rPr>
+          <w:rFonts w:ascii="Times New Roman" w:hAnsi="Times New Roman" w:cs="Times New Roman"/>
+          <w:sz w:val="24"/>
+          <w:szCs w:val="24"/>
+        </w:rPr>
+        <w:t>are one method of implementing concurrency into a program written in Go.</w:t>
       </w:r>
       <w:r>
         <w:rPr>
@@ -157,13 +173,11 @@
     </w:p>
     <w:p>
       <w:pPr>
-        <w:spacing w:line="480" w:lineRule="auto"/>
-        <w:rPr>
-          <w:rFonts w:ascii="Times New Roman" w:hAnsi="Times New Roman" w:cs="Times New Roman"/>
-          <w:sz w:val="24"/>
-          <w:szCs w:val="24"/>
-        </w:rPr>
-      </w:pPr>
+        <w:pStyle w:val="Heading1"/>
+      </w:pPr>
+      <w:r>
+        <w:t>Channels</w:t>
+      </w:r>
     </w:p>
     <w:p>
       <w:pPr>
@@ -230,25 +244,7 @@
           <w:sz w:val="24"/>
           <w:szCs w:val="24"/>
         </w:rPr>
-        <w:t xml:space="preserve"> Channels are typed, so a channel of the </w:t>
-      </w:r>
-      <w:proofErr w:type="spellStart"/>
-      <w:r>
-        <w:rPr>
-          <w:rFonts w:ascii="Times New Roman" w:hAnsi="Times New Roman" w:cs="Times New Roman"/>
-          <w:sz w:val="24"/>
-          <w:szCs w:val="24"/>
-        </w:rPr>
-        <w:t>int</w:t>
-      </w:r>
-      <w:proofErr w:type="spellEnd"/>
-      <w:r>
-        <w:rPr>
-          <w:rFonts w:ascii="Times New Roman" w:hAnsi="Times New Roman" w:cs="Times New Roman"/>
-          <w:sz w:val="24"/>
-          <w:szCs w:val="24"/>
-        </w:rPr>
-        <w:t xml:space="preserve"> type can only transmit data of type int.</w:t>
+        <w:t xml:space="preserve"> Channels are typed, so a channel of the int type can only transmit data of type int.</w:t>
       </w:r>
     </w:p>
     <w:p>
@@ -292,9 +288,24 @@
           <w:sz w:val="24"/>
           <w:szCs w:val="24"/>
         </w:rPr>
-        <w:t>&lt;-</w:t>
-      </w:r>
-      <w:proofErr w:type="spellStart"/>
+        <w:t>&lt;-ch</w:t>
+      </w:r>
+      <w:r>
+        <w:rPr>
+          <w:rFonts w:ascii="Times New Roman" w:hAnsi="Times New Roman" w:cs="Times New Roman"/>
+          <w:sz w:val="24"/>
+          <w:szCs w:val="24"/>
+        </w:rPr>
+        <w:t xml:space="preserve"> makes an executing goroutine block until it receives data from the channel</w:t>
+      </w:r>
+      <w:r>
+        <w:rPr>
+          <w:rFonts w:ascii="Times New Roman" w:hAnsi="Times New Roman" w:cs="Times New Roman"/>
+          <w:sz w:val="24"/>
+          <w:szCs w:val="24"/>
+        </w:rPr>
+        <w:t xml:space="preserve">. Data can be sent to the channel using a similar command </w:t>
+      </w:r>
       <w:r>
         <w:rPr>
           <w:rFonts w:ascii="Times New Roman" w:hAnsi="Times New Roman" w:cs="Times New Roman"/>
@@ -302,44 +313,7 @@
           <w:sz w:val="24"/>
           <w:szCs w:val="24"/>
         </w:rPr>
-        <w:t>ch</w:t>
-      </w:r>
-      <w:proofErr w:type="spellEnd"/>
-      <w:r>
-        <w:rPr>
-          <w:rFonts w:ascii="Times New Roman" w:hAnsi="Times New Roman" w:cs="Times New Roman"/>
-          <w:sz w:val="24"/>
-          <w:szCs w:val="24"/>
-        </w:rPr>
-        <w:t xml:space="preserve"> makes an executing goroutine block until it receives data from the channel</w:t>
-      </w:r>
-      <w:r>
-        <w:rPr>
-          <w:rFonts w:ascii="Times New Roman" w:hAnsi="Times New Roman" w:cs="Times New Roman"/>
-          <w:sz w:val="24"/>
-          <w:szCs w:val="24"/>
-        </w:rPr>
-        <w:t xml:space="preserve">. Data can be sent to the channel using a similar command </w:t>
-      </w:r>
-      <w:proofErr w:type="spellStart"/>
-      <w:r>
-        <w:rPr>
-          <w:rFonts w:ascii="Times New Roman" w:hAnsi="Times New Roman" w:cs="Times New Roman"/>
-          <w:i/>
-          <w:sz w:val="24"/>
-          <w:szCs w:val="24"/>
-        </w:rPr>
-        <w:t>ch</w:t>
-      </w:r>
-      <w:proofErr w:type="spellEnd"/>
-      <w:r>
-        <w:rPr>
-          <w:rFonts w:ascii="Times New Roman" w:hAnsi="Times New Roman" w:cs="Times New Roman"/>
-          <w:i/>
-          <w:sz w:val="24"/>
-          <w:szCs w:val="24"/>
-        </w:rPr>
-        <w:t xml:space="preserve"> &lt;- x</w:t>
+        <w:t>ch &lt;- x</w:t>
       </w:r>
       <w:r>
         <w:rPr>
@@ -487,10 +461,564 @@
           <w:szCs w:val="24"/>
         </w:rPr>
         <w:tab/>
-        <w:t>In the above code snippet, each case waits to receive data and then prints the data it received.</w:t>
+        <w:t>In the above code snippet, each case waits to receive data and then prints the data</w:t>
+      </w:r>
+      <w:r>
+        <w:rPr>
+          <w:rFonts w:ascii="Times New Roman" w:hAnsi="Times New Roman" w:cs="Times New Roman"/>
+          <w:sz w:val="24"/>
+          <w:szCs w:val="24"/>
+        </w:rPr>
+        <w:t xml:space="preserve"> from the first channel</w:t>
+      </w:r>
+      <w:r>
+        <w:rPr>
+          <w:rFonts w:ascii="Times New Roman" w:hAnsi="Times New Roman" w:cs="Times New Roman"/>
+          <w:sz w:val="24"/>
+          <w:szCs w:val="24"/>
+        </w:rPr>
+        <w:t xml:space="preserve"> it received</w:t>
+      </w:r>
+      <w:r>
+        <w:rPr>
+          <w:rFonts w:ascii="Times New Roman" w:hAnsi="Times New Roman" w:cs="Times New Roman"/>
+          <w:sz w:val="24"/>
+          <w:szCs w:val="24"/>
+        </w:rPr>
+        <w:t xml:space="preserve"> from</w:t>
+      </w:r>
+      <w:r>
+        <w:rPr>
+          <w:rFonts w:ascii="Times New Roman" w:hAnsi="Times New Roman" w:cs="Times New Roman"/>
+          <w:sz w:val="24"/>
+          <w:szCs w:val="24"/>
+        </w:rPr>
+        <w:t>.</w:t>
+      </w:r>
+    </w:p>
+    <w:p>
+      <w:pPr>
+        <w:pStyle w:val="Heading1"/>
+      </w:pPr>
+      <w:r>
+        <w:t>Sync Package</w:t>
+      </w:r>
+    </w:p>
+    <w:p>
+      <w:pPr>
+        <w:spacing w:line="480" w:lineRule="auto"/>
+        <w:ind w:firstLine="720"/>
+        <w:rPr>
+          <w:rFonts w:ascii="Times New Roman" w:hAnsi="Times New Roman" w:cs="Times New Roman"/>
+          <w:sz w:val="24"/>
+          <w:szCs w:val="24"/>
+        </w:rPr>
+      </w:pPr>
+      <w:r>
+        <w:rPr>
+          <w:rFonts w:ascii="Times New Roman" w:hAnsi="Times New Roman" w:cs="Times New Roman"/>
+          <w:sz w:val="24"/>
+          <w:szCs w:val="24"/>
+        </w:rPr>
+        <w:t xml:space="preserve">There are </w:t>
+      </w:r>
+      <w:r>
+        <w:rPr>
+          <w:rFonts w:ascii="Times New Roman" w:hAnsi="Times New Roman" w:cs="Times New Roman"/>
+          <w:sz w:val="24"/>
+          <w:szCs w:val="24"/>
+        </w:rPr>
+        <w:t xml:space="preserve">several other </w:t>
+      </w:r>
+      <w:r>
+        <w:rPr>
+          <w:rFonts w:ascii="Times New Roman" w:hAnsi="Times New Roman" w:cs="Times New Roman"/>
+          <w:sz w:val="24"/>
+          <w:szCs w:val="24"/>
+        </w:rPr>
+        <w:t>types</w:t>
+      </w:r>
+      <w:r>
+        <w:rPr>
+          <w:rFonts w:ascii="Times New Roman" w:hAnsi="Times New Roman" w:cs="Times New Roman"/>
+          <w:sz w:val="24"/>
+          <w:szCs w:val="24"/>
+        </w:rPr>
+        <w:t xml:space="preserve"> that are useful in the go language for concurrency, primarily in the form of the “sync” package. In order to access these we must include an import statement for the “sync” package.</w:t>
+      </w:r>
+      <w:r>
+        <w:rPr>
+          <w:rFonts w:ascii="Times New Roman" w:hAnsi="Times New Roman" w:cs="Times New Roman"/>
+          <w:sz w:val="24"/>
+          <w:szCs w:val="24"/>
+        </w:rPr>
+        <w:t xml:space="preserve"> Full documentation can be found at </w:t>
+      </w:r>
+      <w:hyperlink r:id="rId6" w:history="1">
+        <w:r>
+          <w:rPr>
+            <w:rStyle w:val="Hyperlink"/>
+            <w:rFonts w:ascii="Times New Roman" w:hAnsi="Times New Roman" w:cs="Times New Roman"/>
+            <w:sz w:val="24"/>
+            <w:szCs w:val="24"/>
+          </w:rPr>
+          <w:t>https:/</w:t>
+        </w:r>
+        <w:r>
+          <w:rPr>
+            <w:rStyle w:val="Hyperlink"/>
+            <w:rFonts w:ascii="Times New Roman" w:hAnsi="Times New Roman" w:cs="Times New Roman"/>
+            <w:sz w:val="24"/>
+            <w:szCs w:val="24"/>
+          </w:rPr>
+          <w:t>/</w:t>
+        </w:r>
+        <w:r>
+          <w:rPr>
+            <w:rStyle w:val="Hyperlink"/>
+            <w:rFonts w:ascii="Times New Roman" w:hAnsi="Times New Roman" w:cs="Times New Roman"/>
+            <w:sz w:val="24"/>
+            <w:szCs w:val="24"/>
+          </w:rPr>
+          <w:t>golang.org/</w:t>
+        </w:r>
+        <w:r>
+          <w:rPr>
+            <w:rStyle w:val="Hyperlink"/>
+            <w:rFonts w:ascii="Times New Roman" w:hAnsi="Times New Roman" w:cs="Times New Roman"/>
+            <w:sz w:val="24"/>
+            <w:szCs w:val="24"/>
+          </w:rPr>
+          <w:t>p</w:t>
+        </w:r>
+        <w:r>
+          <w:rPr>
+            <w:rStyle w:val="Hyperlink"/>
+            <w:rFonts w:ascii="Times New Roman" w:hAnsi="Times New Roman" w:cs="Times New Roman"/>
+            <w:sz w:val="24"/>
+            <w:szCs w:val="24"/>
+          </w:rPr>
+          <w:t>kg/sync/</w:t>
+        </w:r>
+      </w:hyperlink>
+      <w:r>
+        <w:rPr>
+          <w:rFonts w:ascii="Times New Roman" w:hAnsi="Times New Roman" w:cs="Times New Roman"/>
+          <w:sz w:val="24"/>
+          <w:szCs w:val="24"/>
+        </w:rPr>
+        <w:t>, but we will highlight Mutex Locks, Wait Groups, and Atomic types</w:t>
+      </w:r>
+    </w:p>
+    <w:p>
+      <w:pPr>
+        <w:spacing w:line="480" w:lineRule="auto"/>
+        <w:ind w:firstLine="720"/>
+        <w:rPr>
+          <w:rFonts w:ascii="Times New Roman" w:hAnsi="Times New Roman" w:cs="Times New Roman"/>
+          <w:sz w:val="24"/>
+          <w:szCs w:val="24"/>
+        </w:rPr>
+      </w:pPr>
+      <w:r>
+        <w:rPr>
+          <w:noProof/>
+        </w:rPr>
+        <w:drawing>
+          <wp:inline distT="0" distB="0" distL="0" distR="0" wp14:anchorId="7DB5DFA0" wp14:editId="62B88AF0">
+            <wp:extent cx="1428750" cy="295275"/>
+            <wp:effectExtent l="0" t="0" r="0" b="9525"/>
+            <wp:docPr id="3" name="Picture 3"/>
+            <wp:cNvGraphicFramePr>
+              <a:graphicFrameLocks xmlns:a="http://schemas.openxmlformats.org/drawingml/2006/main" noChangeAspect="1"/>
+            </wp:cNvGraphicFramePr>
+            <a:graphic xmlns:a="http://schemas.openxmlformats.org/drawingml/2006/main">
+              <a:graphicData uri="http://schemas.openxmlformats.org/drawingml/2006/picture">
+                <pic:pic xmlns:pic="http://schemas.openxmlformats.org/drawingml/2006/picture">
+                  <pic:nvPicPr>
+                    <pic:cNvPr id="1" name=""/>
+                    <pic:cNvPicPr/>
+                  </pic:nvPicPr>
+                  <pic:blipFill>
+                    <a:blip r:embed="rId7"/>
+                    <a:stretch>
+                      <a:fillRect/>
+                    </a:stretch>
+                  </pic:blipFill>
+                  <pic:spPr>
+                    <a:xfrm>
+                      <a:off x="0" y="0"/>
+                      <a:ext cx="1428750" cy="295275"/>
+                    </a:xfrm>
+                    <a:prstGeom prst="rect">
+                      <a:avLst/>
+                    </a:prstGeom>
+                  </pic:spPr>
+                </pic:pic>
+              </a:graphicData>
+            </a:graphic>
+          </wp:inline>
+        </w:drawing>
+      </w:r>
+    </w:p>
+    <w:p>
+      <w:pPr>
+        <w:pStyle w:val="Heading2"/>
+      </w:pPr>
+      <w:r>
+        <w:t>Mutex Locks</w:t>
+      </w:r>
+    </w:p>
+    <w:p>
+      <w:pPr>
+        <w:spacing w:line="480" w:lineRule="auto"/>
+        <w:ind w:firstLine="720"/>
+        <w:rPr>
+          <w:rFonts w:ascii="Times New Roman" w:hAnsi="Times New Roman" w:cs="Times New Roman"/>
+          <w:sz w:val="24"/>
+          <w:szCs w:val="24"/>
+        </w:rPr>
+      </w:pPr>
+      <w:r>
+        <w:rPr>
+          <w:rFonts w:ascii="Times New Roman" w:hAnsi="Times New Roman" w:cs="Times New Roman"/>
+          <w:sz w:val="24"/>
+          <w:szCs w:val="24"/>
+        </w:rPr>
+        <w:t xml:space="preserve">The mutex locks in go are similar to the mutex locks in pthreads. First, you must create a pointer reference to a mutex object. Then you call the Lock() function on the mutex reference, to start the critical section. After the critical section ends, </w:t>
+      </w:r>
+      <w:r>
+        <w:rPr>
+          <w:rFonts w:ascii="Times New Roman" w:hAnsi="Times New Roman" w:cs="Times New Roman"/>
+          <w:sz w:val="24"/>
+          <w:szCs w:val="24"/>
+        </w:rPr>
+        <w:t>you can call the Unlock() function on the mutex reference, to unlock the mutex.</w:t>
+      </w:r>
+    </w:p>
+    <w:p>
+      <w:pPr>
+        <w:spacing w:line="480" w:lineRule="auto"/>
+        <w:ind w:firstLine="720"/>
+        <w:rPr>
+          <w:rFonts w:ascii="Times New Roman" w:hAnsi="Times New Roman" w:cs="Times New Roman"/>
+          <w:sz w:val="24"/>
+          <w:szCs w:val="24"/>
+        </w:rPr>
+      </w:pPr>
+      <w:r>
+        <w:rPr>
+          <w:noProof/>
+        </w:rPr>
+        <w:lastRenderedPageBreak/>
+        <w:drawing>
+          <wp:inline distT="0" distB="0" distL="0" distR="0" wp14:anchorId="56A07707" wp14:editId="46A2A190">
+            <wp:extent cx="5905500" cy="1524000"/>
+            <wp:effectExtent l="0" t="0" r="0" b="0"/>
+            <wp:docPr id="4" name="Picture 4"/>
+            <wp:cNvGraphicFramePr>
+              <a:graphicFrameLocks xmlns:a="http://schemas.openxmlformats.org/drawingml/2006/main" noChangeAspect="1"/>
+            </wp:cNvGraphicFramePr>
+            <a:graphic xmlns:a="http://schemas.openxmlformats.org/drawingml/2006/main">
+              <a:graphicData uri="http://schemas.openxmlformats.org/drawingml/2006/picture">
+                <pic:pic xmlns:pic="http://schemas.openxmlformats.org/drawingml/2006/picture">
+                  <pic:nvPicPr>
+                    <pic:cNvPr id="1" name=""/>
+                    <pic:cNvPicPr/>
+                  </pic:nvPicPr>
+                  <pic:blipFill>
+                    <a:blip r:embed="rId8"/>
+                    <a:stretch>
+                      <a:fillRect/>
+                    </a:stretch>
+                  </pic:blipFill>
+                  <pic:spPr>
+                    <a:xfrm>
+                      <a:off x="0" y="0"/>
+                      <a:ext cx="5905500" cy="1524000"/>
+                    </a:xfrm>
+                    <a:prstGeom prst="rect">
+                      <a:avLst/>
+                    </a:prstGeom>
+                  </pic:spPr>
+                </pic:pic>
+              </a:graphicData>
+            </a:graphic>
+          </wp:inline>
+        </w:drawing>
+      </w:r>
+    </w:p>
+    <w:p>
+      <w:pPr>
+        <w:pStyle w:val="Heading2"/>
+      </w:pPr>
+      <w:r>
+        <w:t>Wait Groups</w:t>
+      </w:r>
+    </w:p>
+    <w:p>
+      <w:pPr>
+        <w:spacing w:line="480" w:lineRule="auto"/>
+        <w:ind w:firstLine="720"/>
+        <w:rPr>
+          <w:rFonts w:ascii="Times New Roman" w:hAnsi="Times New Roman" w:cs="Times New Roman"/>
+          <w:sz w:val="24"/>
+          <w:szCs w:val="24"/>
+        </w:rPr>
+      </w:pPr>
+      <w:r>
+        <w:rPr>
+          <w:rFonts w:ascii="Times New Roman" w:hAnsi="Times New Roman" w:cs="Times New Roman"/>
+          <w:sz w:val="24"/>
+          <w:szCs w:val="24"/>
+        </w:rPr>
+        <w:t xml:space="preserve">Wait groups are the closest type in go to the barrier that we </w:t>
+      </w:r>
+      <w:r>
+        <w:rPr>
+          <w:rFonts w:ascii="Times New Roman" w:hAnsi="Times New Roman" w:cs="Times New Roman"/>
+          <w:sz w:val="24"/>
+          <w:szCs w:val="24"/>
+        </w:rPr>
+        <w:t xml:space="preserve">get in the standard go library. Waitgroups can let you sync up several Goroutines or block wait for a set amount of Goroutines to finish. After you initialize a pointer reference to a waitGroup, there are three methods available to use. </w:t>
+      </w:r>
+      <w:r>
+        <w:rPr>
+          <w:rFonts w:ascii="Times New Roman" w:hAnsi="Times New Roman" w:cs="Times New Roman"/>
+          <w:sz w:val="24"/>
+          <w:szCs w:val="24"/>
+        </w:rPr>
+        <w:t>You can Add a number to the current waitGroup counter. Normally, you add 1 for every goroutine you want to wait for.</w:t>
+      </w:r>
+      <w:r>
+        <w:rPr>
+          <w:rFonts w:ascii="Times New Roman" w:hAnsi="Times New Roman" w:cs="Times New Roman"/>
+          <w:sz w:val="24"/>
+          <w:szCs w:val="24"/>
+        </w:rPr>
+        <w:t xml:space="preserve"> You can then call Done() to decrease the current waitGroup counte</w:t>
+      </w:r>
+      <w:r>
+        <w:rPr>
+          <w:rFonts w:ascii="Times New Roman" w:hAnsi="Times New Roman" w:cs="Times New Roman"/>
+          <w:sz w:val="24"/>
+          <w:szCs w:val="24"/>
+        </w:rPr>
+        <w:t>r. Then you can call Wait() to block the current goroutine until the counter is 0.</w:t>
+      </w:r>
+    </w:p>
+    <w:p>
+      <w:pPr>
+        <w:spacing w:line="480" w:lineRule="auto"/>
+        <w:ind w:firstLine="720"/>
+        <w:rPr>
+          <w:noProof/>
+        </w:rPr>
+      </w:pPr>
+      <w:r>
+        <w:rPr>
+          <w:rFonts w:ascii="Times New Roman" w:hAnsi="Times New Roman" w:cs="Times New Roman"/>
+          <w:sz w:val="24"/>
+          <w:szCs w:val="24"/>
+        </w:rPr>
+        <w:t>This functionality is very useful to halt the main function until all the goroutine have finished sin</w:t>
+      </w:r>
+      <w:r>
+        <w:rPr>
+          <w:rFonts w:ascii="Times New Roman" w:hAnsi="Times New Roman" w:cs="Times New Roman"/>
+          <w:sz w:val="24"/>
+          <w:szCs w:val="24"/>
+        </w:rPr>
+        <w:t>ce the main function will not wait for all Goroutines to finish normally.</w:t>
+      </w:r>
+      <w:r>
+        <w:rPr>
+          <w:noProof/>
+        </w:rPr>
+        <w:t xml:space="preserve"> </w:t>
+      </w:r>
+    </w:p>
+    <w:p>
+      <w:pPr>
+        <w:spacing w:line="480" w:lineRule="auto"/>
+        <w:ind w:firstLine="720"/>
+        <w:rPr>
+          <w:rFonts w:ascii="Times New Roman" w:hAnsi="Times New Roman" w:cs="Times New Roman"/>
+          <w:sz w:val="24"/>
+          <w:szCs w:val="24"/>
+        </w:rPr>
+      </w:pPr>
+      <w:r>
+        <w:rPr>
+          <w:noProof/>
+        </w:rPr>
+        <w:drawing>
+          <wp:inline distT="0" distB="0" distL="0" distR="0" wp14:anchorId="3DFE5D30" wp14:editId="5D433C12">
+            <wp:extent cx="4647051" cy="2914650"/>
+            <wp:effectExtent l="0" t="0" r="1270" b="0"/>
+            <wp:docPr id="5" name="Picture 5"/>
+            <wp:cNvGraphicFramePr>
+              <a:graphicFrameLocks xmlns:a="http://schemas.openxmlformats.org/drawingml/2006/main" noChangeAspect="1"/>
+            </wp:cNvGraphicFramePr>
+            <a:graphic xmlns:a="http://schemas.openxmlformats.org/drawingml/2006/main">
+              <a:graphicData uri="http://schemas.openxmlformats.org/drawingml/2006/picture">
+                <pic:pic xmlns:pic="http://schemas.openxmlformats.org/drawingml/2006/picture">
+                  <pic:nvPicPr>
+                    <pic:cNvPr id="1" name=""/>
+                    <pic:cNvPicPr/>
+                  </pic:nvPicPr>
+                  <pic:blipFill rotWithShape="1">
+                    <a:blip r:embed="rId9"/>
+                    <a:srcRect t="19290" b="7828"/>
+                    <a:stretch/>
+                  </pic:blipFill>
+                  <pic:spPr bwMode="auto">
+                    <a:xfrm>
+                      <a:off x="0" y="0"/>
+                      <a:ext cx="4677059" cy="2933471"/>
+                    </a:xfrm>
+                    <a:prstGeom prst="rect">
+                      <a:avLst/>
+                    </a:prstGeom>
+                    <a:ln>
+                      <a:noFill/>
+                    </a:ln>
+                    <a:extLst>
+                      <a:ext uri="{53640926-AAD7-44D8-BBD7-CCE9431645EC}">
+                        <a14:shadowObscured xmlns:a14="http://schemas.microsoft.com/office/drawing/2010/main"/>
+                      </a:ext>
+                    </a:extLst>
+                  </pic:spPr>
+                </pic:pic>
+              </a:graphicData>
+            </a:graphic>
+          </wp:inline>
+        </w:drawing>
+      </w:r>
+    </w:p>
+    <w:p>
+      <w:pPr>
+        <w:pStyle w:val="Heading2"/>
+      </w:pPr>
+      <w:r>
+        <w:lastRenderedPageBreak/>
+        <w:t>Atomic Operations</w:t>
+      </w:r>
+    </w:p>
+    <w:p>
+      <w:pPr>
+        <w:spacing w:line="480" w:lineRule="auto"/>
+        <w:ind w:firstLine="720"/>
+        <w:rPr>
+          <w:rFonts w:ascii="Times New Roman" w:hAnsi="Times New Roman" w:cs="Times New Roman"/>
+          <w:sz w:val="24"/>
+          <w:szCs w:val="24"/>
+        </w:rPr>
+      </w:pPr>
+      <w:r>
+        <w:rPr>
+          <w:rFonts w:ascii="Times New Roman" w:hAnsi="Times New Roman" w:cs="Times New Roman"/>
+          <w:sz w:val="24"/>
+          <w:szCs w:val="24"/>
+        </w:rPr>
+        <w:t>In the sync/atomic package, the go standard library offers the ability to use atomic stateme</w:t>
+      </w:r>
+      <w:r>
+        <w:rPr>
+          <w:rFonts w:ascii="Times New Roman" w:hAnsi="Times New Roman" w:cs="Times New Roman"/>
+          <w:sz w:val="24"/>
+          <w:szCs w:val="24"/>
+        </w:rPr>
+        <w:t xml:space="preserve">nts </w:t>
+      </w:r>
+      <w:r>
+        <w:rPr>
+          <w:rFonts w:ascii="Times New Roman" w:hAnsi="Times New Roman" w:cs="Times New Roman"/>
+          <w:sz w:val="24"/>
+          <w:szCs w:val="24"/>
+        </w:rPr>
+        <w:t xml:space="preserve">instead of mutex locks. The library package, at </w:t>
+      </w:r>
+      <w:hyperlink r:id="rId10" w:history="1">
+        <w:r>
+          <w:rPr>
+            <w:rStyle w:val="Hyperlink"/>
+            <w:rFonts w:ascii="Times New Roman" w:hAnsi="Times New Roman" w:cs="Times New Roman"/>
+            <w:sz w:val="24"/>
+            <w:szCs w:val="24"/>
+          </w:rPr>
+          <w:t>https://golang.org/pkg/sync/atomic/</w:t>
+        </w:r>
+      </w:hyperlink>
+      <w:r>
+        <w:rPr>
+          <w:rFonts w:ascii="Times New Roman" w:hAnsi="Times New Roman" w:cs="Times New Roman"/>
+          <w:sz w:val="24"/>
+          <w:szCs w:val="24"/>
+        </w:rPr>
+        <w:t xml:space="preserve">, has a large amount of types for atomic operations and an interface to build into your own types to </w:t>
+      </w:r>
+      <w:r>
+        <w:rPr>
+          <w:rFonts w:ascii="Times New Roman" w:hAnsi="Times New Roman" w:cs="Times New Roman"/>
+          <w:sz w:val="24"/>
+          <w:szCs w:val="24"/>
+        </w:rPr>
+        <w:t>allow for atomic operations. By passing a reference to a type, you can increment it or add a value to it without creating a mutex lock yourself.</w:t>
       </w:r>
       <w:bookmarkStart w:id="0" w:name="_GoBack"/>
       <w:bookmarkEnd w:id="0"/>
+    </w:p>
+    <w:p>
+      <w:pPr>
+        <w:spacing w:line="480" w:lineRule="auto"/>
+        <w:ind w:firstLine="720"/>
+        <w:rPr>
+          <w:rFonts w:ascii="Times New Roman" w:hAnsi="Times New Roman" w:cs="Times New Roman"/>
+          <w:sz w:val="24"/>
+          <w:szCs w:val="24"/>
+        </w:rPr>
+      </w:pPr>
+      <w:r>
+        <w:rPr>
+          <w:noProof/>
+        </w:rPr>
+        <w:drawing>
+          <wp:inline distT="0" distB="0" distL="0" distR="0" wp14:anchorId="051FEE1F" wp14:editId="4FA6E27F">
+            <wp:extent cx="3200400" cy="3476625"/>
+            <wp:effectExtent l="0" t="0" r="0" b="9525"/>
+            <wp:docPr id="6" name="Picture 6"/>
+            <wp:cNvGraphicFramePr>
+              <a:graphicFrameLocks xmlns:a="http://schemas.openxmlformats.org/drawingml/2006/main" noChangeAspect="1"/>
+            </wp:cNvGraphicFramePr>
+            <a:graphic xmlns:a="http://schemas.openxmlformats.org/drawingml/2006/main">
+              <a:graphicData uri="http://schemas.openxmlformats.org/drawingml/2006/picture">
+                <pic:pic xmlns:pic="http://schemas.openxmlformats.org/drawingml/2006/picture">
+                  <pic:nvPicPr>
+                    <pic:cNvPr id="1" name=""/>
+                    <pic:cNvPicPr/>
+                  </pic:nvPicPr>
+                  <pic:blipFill>
+                    <a:blip r:embed="rId11"/>
+                    <a:stretch>
+                      <a:fillRect/>
+                    </a:stretch>
+                  </pic:blipFill>
+                  <pic:spPr>
+                    <a:xfrm>
+                      <a:off x="0" y="0"/>
+                      <a:ext cx="3200400" cy="3476625"/>
+                    </a:xfrm>
+                    <a:prstGeom prst="rect">
+                      <a:avLst/>
+                    </a:prstGeom>
+                  </pic:spPr>
+                </pic:pic>
+              </a:graphicData>
+            </a:graphic>
+          </wp:inline>
+        </w:drawing>
+      </w:r>
     </w:p>
     <w:sectPr>
       <w:pgSz w:w="12240" w:h="15840"/>
@@ -503,7 +1031,7 @@
 </file>
 
 <file path=word/styles.xml><?xml version="1.0" encoding="utf-8"?>
-<w:styles xmlns:mc="http://schemas.openxmlformats.org/markup-compatibility/2006" xmlns:r="http://schemas.openxmlformats.org/officeDocument/2006/relationships" xmlns:w="http://schemas.openxmlformats.org/wordprocessingml/2006/main" xmlns:w14="http://schemas.microsoft.com/office/word/2010/wordml" xmlns:w15="http://schemas.microsoft.com/office/word/2012/wordml" xmlns:w16cid="http://schemas.microsoft.com/office/word/2016/wordml/cid" xmlns:w16se="http://schemas.microsoft.com/office/word/2015/wordml/symex" mc:Ignorable="w14 w15 w16se w16cid">
+<w:styles xmlns:mc="http://schemas.openxmlformats.org/markup-compatibility/2006" xmlns:r="http://schemas.openxmlformats.org/officeDocument/2006/relationships" xmlns:w="http://schemas.openxmlformats.org/wordprocessingml/2006/main" xmlns:w14="http://schemas.microsoft.com/office/word/2010/wordml" xmlns:w15="http://schemas.microsoft.com/office/word/2012/wordml" mc:Ignorable="w14 w15">
   <w:docDefaults>
     <w:rPrDefault>
       <w:rPr>
@@ -519,7 +1047,7 @@
       </w:pPr>
     </w:pPrDefault>
   </w:docDefaults>
-  <w:latentStyles w:defLockedState="0" w:defUIPriority="99" w:defSemiHidden="0" w:defUnhideWhenUsed="0" w:defQFormat="0" w:count="375">
+  <w:latentStyles w:defLockedState="0" w:defUIPriority="99" w:defSemiHidden="0" w:defUnhideWhenUsed="0" w:defQFormat="0" w:count="371">
     <w:lsdException w:name="Normal" w:uiPriority="0" w:qFormat="1"/>
     <w:lsdException w:name="heading 1" w:uiPriority="9" w:qFormat="1"/>
     <w:lsdException w:name="heading 2" w:semiHidden="1" w:uiPriority="9" w:unhideWhenUsed="1" w:qFormat="1"/>
@@ -891,18 +1419,58 @@
     <w:lsdException w:name="List Table 5 Dark Accent 6" w:uiPriority="50"/>
     <w:lsdException w:name="List Table 6 Colorful Accent 6" w:uiPriority="51"/>
     <w:lsdException w:name="List Table 7 Colorful Accent 6" w:uiPriority="52"/>
-    <w:lsdException w:name="Mention" w:semiHidden="1" w:unhideWhenUsed="1"/>
-    <w:lsdException w:name="Smart Hyperlink" w:semiHidden="1" w:unhideWhenUsed="1"/>
-    <w:lsdException w:name="Hashtag" w:semiHidden="1" w:unhideWhenUsed="1"/>
-    <w:lsdException w:name="Unresolved Mention" w:semiHidden="1" w:unhideWhenUsed="1"/>
   </w:latentStyles>
   <w:style w:type="paragraph" w:default="1" w:styleId="Normal">
     <w:name w:val="Normal"/>
     <w:qFormat/>
   </w:style>
+  <w:style w:type="paragraph" w:styleId="Heading1">
+    <w:name w:val="heading 1"/>
+    <w:basedOn w:val="Normal"/>
+    <w:next w:val="Normal"/>
+    <w:link w:val="Heading1Char"/>
+    <w:uiPriority w:val="9"/>
+    <w:qFormat/>
+    <w:rsid w:val="00ED3C63"/>
+    <w:pPr>
+      <w:keepNext/>
+      <w:keepLines/>
+      <w:spacing w:before="240" w:after="0"/>
+      <w:outlineLvl w:val="0"/>
+    </w:pPr>
+    <w:rPr>
+      <w:rFonts w:asciiTheme="majorHAnsi" w:eastAsiaTheme="majorEastAsia" w:hAnsiTheme="majorHAnsi" w:cstheme="majorBidi"/>
+      <w:color w:val="2F5496" w:themeColor="accent1" w:themeShade="BF"/>
+      <w:sz w:val="32"/>
+      <w:szCs w:val="32"/>
+    </w:rPr>
+  </w:style>
+  <w:style w:type="paragraph" w:styleId="Heading2">
+    <w:name w:val="heading 2"/>
+    <w:basedOn w:val="Normal"/>
+    <w:next w:val="Normal"/>
+    <w:link w:val="Heading2Char"/>
+    <w:uiPriority w:val="9"/>
+    <w:unhideWhenUsed/>
+    <w:qFormat/>
+    <w:rsid w:val="00CA58C5"/>
+    <w:pPr>
+      <w:keepNext/>
+      <w:keepLines/>
+      <w:spacing w:before="40" w:after="0"/>
+      <w:outlineLvl w:val="1"/>
+    </w:pPr>
+    <w:rPr>
+      <w:rFonts w:asciiTheme="majorHAnsi" w:eastAsiaTheme="majorEastAsia" w:hAnsiTheme="majorHAnsi" w:cstheme="majorBidi"/>
+      <w:color w:val="2F5496" w:themeColor="accent1" w:themeShade="BF"/>
+      <w:sz w:val="26"/>
+      <w:szCs w:val="26"/>
+    </w:rPr>
+  </w:style>
   <w:style w:type="character" w:default="1" w:styleId="DefaultParagraphFont">
     <w:name w:val="Default Paragraph Font"/>
     <w:uiPriority w:val="1"/>
+    <w:semiHidden/>
     <w:unhideWhenUsed/>
   </w:style>
   <w:style w:type="table" w:default="1" w:styleId="TableNormal">
@@ -925,6 +1493,55 @@
     <w:uiPriority w:val="99"/>
     <w:semiHidden/>
     <w:unhideWhenUsed/>
+  </w:style>
+  <w:style w:type="character" w:customStyle="1" w:styleId="Heading1Char">
+    <w:name w:val="Heading 1 Char"/>
+    <w:basedOn w:val="DefaultParagraphFont"/>
+    <w:link w:val="Heading1"/>
+    <w:uiPriority w:val="9"/>
+    <w:rsid w:val="00ED3C63"/>
+    <w:rPr>
+      <w:rFonts w:asciiTheme="majorHAnsi" w:eastAsiaTheme="majorEastAsia" w:hAnsiTheme="majorHAnsi" w:cstheme="majorBidi"/>
+      <w:color w:val="2F5496" w:themeColor="accent1" w:themeShade="BF"/>
+      <w:sz w:val="32"/>
+      <w:szCs w:val="32"/>
+    </w:rPr>
+  </w:style>
+  <w:style w:type="character" w:styleId="Hyperlink">
+    <w:name w:val="Hyperlink"/>
+    <w:basedOn w:val="DefaultParagraphFont"/>
+    <w:uiPriority w:val="99"/>
+    <w:unhideWhenUsed/>
+    <w:rsid w:val="00D45B14"/>
+    <w:rPr>
+      <w:color w:val="0563C1" w:themeColor="hyperlink"/>
+      <w:u w:val="single"/>
+    </w:rPr>
+  </w:style>
+  <w:style w:type="character" w:customStyle="1" w:styleId="Heading2Char">
+    <w:name w:val="Heading 2 Char"/>
+    <w:basedOn w:val="DefaultParagraphFont"/>
+    <w:link w:val="Heading2"/>
+    <w:uiPriority w:val="9"/>
+    <w:rsid w:val="00CA58C5"/>
+    <w:rPr>
+      <w:rFonts w:asciiTheme="majorHAnsi" w:eastAsiaTheme="majorEastAsia" w:hAnsiTheme="majorHAnsi" w:cstheme="majorBidi"/>
+      <w:color w:val="2F5496" w:themeColor="accent1" w:themeShade="BF"/>
+      <w:sz w:val="26"/>
+      <w:szCs w:val="26"/>
+    </w:rPr>
+  </w:style>
+  <w:style w:type="character" w:styleId="FollowedHyperlink">
+    <w:name w:val="FollowedHyperlink"/>
+    <w:basedOn w:val="DefaultParagraphFont"/>
+    <w:uiPriority w:val="99"/>
+    <w:semiHidden/>
+    <w:unhideWhenUsed/>
+    <w:rsid w:val="0049409C"/>
+    <w:rPr>
+      <w:color w:val="954F72" w:themeColor="followedHyperlink"/>
+      <w:u w:val="single"/>
+    </w:rPr>
   </w:style>
 </w:styles>
 </file>

</xml_diff>

<commit_message>
Added Parrallelism Section To Report
</commit_message>
<xml_diff>
--- a/GoLang_Report.docx
+++ b/GoLang_Report.docx
@@ -1,6 +1,6 @@
 
 <file path=word/document.xml><?xml version="1.0" encoding="utf-8"?>
-<w:document xmlns:wpc="http://schemas.microsoft.com/office/word/2010/wordprocessingCanvas" xmlns:mc="http://schemas.openxmlformats.org/markup-compatibility/2006" xmlns:o="urn:schemas-microsoft-com:office:office" xmlns:r="http://schemas.openxmlformats.org/officeDocument/2006/relationships" xmlns:m="http://schemas.openxmlformats.org/officeDocument/2006/math" xmlns:v="urn:schemas-microsoft-com:vml" xmlns:wp14="http://schemas.microsoft.com/office/word/2010/wordprocessingDrawing" xmlns:wp="http://schemas.openxmlformats.org/drawingml/2006/wordprocessingDrawing" xmlns:w10="urn:schemas-microsoft-com:office:word" xmlns:w="http://schemas.openxmlformats.org/wordprocessingml/2006/main" xmlns:w14="http://schemas.microsoft.com/office/word/2010/wordml" xmlns:w15="http://schemas.microsoft.com/office/word/2012/wordml" xmlns:wpg="http://schemas.microsoft.com/office/word/2010/wordprocessingGroup" xmlns:wpi="http://schemas.microsoft.com/office/word/2010/wordprocessingInk" xmlns:wne="http://schemas.microsoft.com/office/word/2006/wordml" xmlns:wps="http://schemas.microsoft.com/office/word/2010/wordprocessingShape" mc:Ignorable="w14 w15 wp14">
+<w:document xmlns:wpc="http://schemas.microsoft.com/office/word/2010/wordprocessingCanvas" xmlns:cx="http://schemas.microsoft.com/office/drawing/2014/chartex" xmlns:cx1="http://schemas.microsoft.com/office/drawing/2015/9/8/chartex" xmlns:cx2="http://schemas.microsoft.com/office/drawing/2015/10/21/chartex" xmlns:cx3="http://schemas.microsoft.com/office/drawing/2016/5/9/chartex" xmlns:cx4="http://schemas.microsoft.com/office/drawing/2016/5/10/chartex" xmlns:cx5="http://schemas.microsoft.com/office/drawing/2016/5/11/chartex" xmlns:cx6="http://schemas.microsoft.com/office/drawing/2016/5/12/chartex" xmlns:cx7="http://schemas.microsoft.com/office/drawing/2016/5/13/chartex" xmlns:cx8="http://schemas.microsoft.com/office/drawing/2016/5/14/chartex" xmlns:mc="http://schemas.openxmlformats.org/markup-compatibility/2006" xmlns:aink="http://schemas.microsoft.com/office/drawing/2016/ink" xmlns:am3d="http://schemas.microsoft.com/office/drawing/2017/model3d" xmlns:o="urn:schemas-microsoft-com:office:office" xmlns:r="http://schemas.openxmlformats.org/officeDocument/2006/relationships" xmlns:m="http://schemas.openxmlformats.org/officeDocument/2006/math" xmlns:v="urn:schemas-microsoft-com:vml" xmlns:wp14="http://schemas.microsoft.com/office/word/2010/wordprocessingDrawing" xmlns:wp="http://schemas.openxmlformats.org/drawingml/2006/wordprocessingDrawing" xmlns:w10="urn:schemas-microsoft-com:office:word" xmlns:w="http://schemas.openxmlformats.org/wordprocessingml/2006/main" xmlns:w14="http://schemas.microsoft.com/office/word/2010/wordml" xmlns:w15="http://schemas.microsoft.com/office/word/2012/wordml" xmlns:w16cid="http://schemas.microsoft.com/office/word/2016/wordml/cid" xmlns:w16se="http://schemas.microsoft.com/office/word/2015/wordml/symex" xmlns:wpg="http://schemas.microsoft.com/office/word/2010/wordprocessingGroup" xmlns:wpi="http://schemas.microsoft.com/office/word/2010/wordprocessingInk" xmlns:wne="http://schemas.microsoft.com/office/word/2006/wordml" xmlns:wps="http://schemas.microsoft.com/office/word/2010/wordprocessingShape" mc:Ignorable="w14 w15 w16se w16cid wp14">
   <w:body>
     <w:p>
       <w:pPr>
@@ -244,7 +244,25 @@
           <w:sz w:val="24"/>
           <w:szCs w:val="24"/>
         </w:rPr>
-        <w:t xml:space="preserve"> Channels are typed, so a channel of the int type can only transmit data of type int.</w:t>
+        <w:t xml:space="preserve"> Channels are typed, so a channel of the </w:t>
+      </w:r>
+      <w:proofErr w:type="spellStart"/>
+      <w:r>
+        <w:rPr>
+          <w:rFonts w:ascii="Times New Roman" w:hAnsi="Times New Roman" w:cs="Times New Roman"/>
+          <w:sz w:val="24"/>
+          <w:szCs w:val="24"/>
+        </w:rPr>
+        <w:t>int</w:t>
+      </w:r>
+      <w:proofErr w:type="spellEnd"/>
+      <w:r>
+        <w:rPr>
+          <w:rFonts w:ascii="Times New Roman" w:hAnsi="Times New Roman" w:cs="Times New Roman"/>
+          <w:sz w:val="24"/>
+          <w:szCs w:val="24"/>
+        </w:rPr>
+        <w:t xml:space="preserve"> type can only transmit data of type int.</w:t>
       </w:r>
     </w:p>
     <w:p>
@@ -288,8 +306,19 @@
           <w:sz w:val="24"/>
           <w:szCs w:val="24"/>
         </w:rPr>
-        <w:t>&lt;-ch</w:t>
-      </w:r>
+        <w:t>&lt;-</w:t>
+      </w:r>
+      <w:proofErr w:type="spellStart"/>
+      <w:r>
+        <w:rPr>
+          <w:rFonts w:ascii="Times New Roman" w:hAnsi="Times New Roman" w:cs="Times New Roman"/>
+          <w:i/>
+          <w:sz w:val="24"/>
+          <w:szCs w:val="24"/>
+        </w:rPr>
+        <w:t>ch</w:t>
+      </w:r>
+      <w:proofErr w:type="spellEnd"/>
       <w:r>
         <w:rPr>
           <w:rFonts w:ascii="Times New Roman" w:hAnsi="Times New Roman" w:cs="Times New Roman"/>
@@ -306,6 +335,7 @@
         </w:rPr>
         <w:t xml:space="preserve">. Data can be sent to the channel using a similar command </w:t>
       </w:r>
+      <w:proofErr w:type="spellStart"/>
       <w:r>
         <w:rPr>
           <w:rFonts w:ascii="Times New Roman" w:hAnsi="Times New Roman" w:cs="Times New Roman"/>
@@ -313,7 +343,17 @@
           <w:sz w:val="24"/>
           <w:szCs w:val="24"/>
         </w:rPr>
-        <w:t>ch &lt;- x</w:t>
+        <w:t>ch</w:t>
+      </w:r>
+      <w:proofErr w:type="spellEnd"/>
+      <w:r>
+        <w:rPr>
+          <w:rFonts w:ascii="Times New Roman" w:hAnsi="Times New Roman" w:cs="Times New Roman"/>
+          <w:i/>
+          <w:sz w:val="24"/>
+          <w:szCs w:val="24"/>
+        </w:rPr>
+        <w:t xml:space="preserve"> &lt;- x</w:t>
       </w:r>
       <w:r>
         <w:rPr>
@@ -544,7 +584,25 @@
           <w:sz w:val="24"/>
           <w:szCs w:val="24"/>
         </w:rPr>
-        <w:t xml:space="preserve"> that are useful in the go language for concurrency, primarily in the form of the “sync” package. In order to access these we must include an import statement for the “sync” package.</w:t>
+        <w:t xml:space="preserve"> that are useful in the go language for concurrency, primarily in the form of the “sync” package. In order to access </w:t>
+      </w:r>
+      <w:proofErr w:type="gramStart"/>
+      <w:r>
+        <w:rPr>
+          <w:rFonts w:ascii="Times New Roman" w:hAnsi="Times New Roman" w:cs="Times New Roman"/>
+          <w:sz w:val="24"/>
+          <w:szCs w:val="24"/>
+        </w:rPr>
+        <w:t>these</w:t>
+      </w:r>
+      <w:proofErr w:type="gramEnd"/>
+      <w:r>
+        <w:rPr>
+          <w:rFonts w:ascii="Times New Roman" w:hAnsi="Times New Roman" w:cs="Times New Roman"/>
+          <w:sz w:val="24"/>
+          <w:szCs w:val="24"/>
+        </w:rPr>
+        <w:t xml:space="preserve"> we must include an import statement for the “sync” package.</w:t>
       </w:r>
       <w:r>
         <w:rPr>
@@ -562,43 +620,7 @@
             <w:sz w:val="24"/>
             <w:szCs w:val="24"/>
           </w:rPr>
-          <w:t>https:/</w:t>
-        </w:r>
-        <w:r>
-          <w:rPr>
-            <w:rStyle w:val="Hyperlink"/>
-            <w:rFonts w:ascii="Times New Roman" w:hAnsi="Times New Roman" w:cs="Times New Roman"/>
-            <w:sz w:val="24"/>
-            <w:szCs w:val="24"/>
-          </w:rPr>
-          <w:t>/</w:t>
-        </w:r>
-        <w:r>
-          <w:rPr>
-            <w:rStyle w:val="Hyperlink"/>
-            <w:rFonts w:ascii="Times New Roman" w:hAnsi="Times New Roman" w:cs="Times New Roman"/>
-            <w:sz w:val="24"/>
-            <w:szCs w:val="24"/>
-          </w:rPr>
-          <w:t>golang.org/</w:t>
-        </w:r>
-        <w:r>
-          <w:rPr>
-            <w:rStyle w:val="Hyperlink"/>
-            <w:rFonts w:ascii="Times New Roman" w:hAnsi="Times New Roman" w:cs="Times New Roman"/>
-            <w:sz w:val="24"/>
-            <w:szCs w:val="24"/>
-          </w:rPr>
-          <w:t>p</w:t>
-        </w:r>
-        <w:r>
-          <w:rPr>
-            <w:rStyle w:val="Hyperlink"/>
-            <w:rFonts w:ascii="Times New Roman" w:hAnsi="Times New Roman" w:cs="Times New Roman"/>
-            <w:sz w:val="24"/>
-            <w:szCs w:val="24"/>
-          </w:rPr>
-          <w:t>kg/sync/</w:t>
+          <w:t>https://golang.org/pkg/sync/</w:t>
         </w:r>
       </w:hyperlink>
       <w:r>
@@ -685,15 +707,87 @@
           <w:sz w:val="24"/>
           <w:szCs w:val="24"/>
         </w:rPr>
-        <w:t xml:space="preserve">The mutex locks in go are similar to the mutex locks in pthreads. First, you must create a pointer reference to a mutex object. Then you call the Lock() function on the mutex reference, to start the critical section. After the critical section ends, </w:t>
-      </w:r>
-      <w:r>
-        <w:rPr>
-          <w:rFonts w:ascii="Times New Roman" w:hAnsi="Times New Roman" w:cs="Times New Roman"/>
-          <w:sz w:val="24"/>
-          <w:szCs w:val="24"/>
-        </w:rPr>
-        <w:t>you can call the Unlock() function on the mutex reference, to unlock the mutex.</w:t>
+        <w:t xml:space="preserve">The mutex locks in go are </w:t>
+      </w:r>
+      <w:proofErr w:type="gramStart"/>
+      <w:r>
+        <w:rPr>
+          <w:rFonts w:ascii="Times New Roman" w:hAnsi="Times New Roman" w:cs="Times New Roman"/>
+          <w:sz w:val="24"/>
+          <w:szCs w:val="24"/>
+        </w:rPr>
+        <w:t>similar to</w:t>
+      </w:r>
+      <w:proofErr w:type="gramEnd"/>
+      <w:r>
+        <w:rPr>
+          <w:rFonts w:ascii="Times New Roman" w:hAnsi="Times New Roman" w:cs="Times New Roman"/>
+          <w:sz w:val="24"/>
+          <w:szCs w:val="24"/>
+        </w:rPr>
+        <w:t xml:space="preserve"> the mutex locks in </w:t>
+      </w:r>
+      <w:proofErr w:type="spellStart"/>
+      <w:r>
+        <w:rPr>
+          <w:rFonts w:ascii="Times New Roman" w:hAnsi="Times New Roman" w:cs="Times New Roman"/>
+          <w:sz w:val="24"/>
+          <w:szCs w:val="24"/>
+        </w:rPr>
+        <w:t>pthreads</w:t>
+      </w:r>
+      <w:proofErr w:type="spellEnd"/>
+      <w:r>
+        <w:rPr>
+          <w:rFonts w:ascii="Times New Roman" w:hAnsi="Times New Roman" w:cs="Times New Roman"/>
+          <w:sz w:val="24"/>
+          <w:szCs w:val="24"/>
+        </w:rPr>
+        <w:t xml:space="preserve">. First, you must create a pointer reference to a mutex object. Then you call the </w:t>
+      </w:r>
+      <w:proofErr w:type="gramStart"/>
+      <w:r>
+        <w:rPr>
+          <w:rFonts w:ascii="Times New Roman" w:hAnsi="Times New Roman" w:cs="Times New Roman"/>
+          <w:sz w:val="24"/>
+          <w:szCs w:val="24"/>
+        </w:rPr>
+        <w:t>Lock(</w:t>
+      </w:r>
+      <w:proofErr w:type="gramEnd"/>
+      <w:r>
+        <w:rPr>
+          <w:rFonts w:ascii="Times New Roman" w:hAnsi="Times New Roman" w:cs="Times New Roman"/>
+          <w:sz w:val="24"/>
+          <w:szCs w:val="24"/>
+        </w:rPr>
+        <w:t xml:space="preserve">) function on the mutex reference, to start the critical section. After the critical section ends, </w:t>
+      </w:r>
+      <w:r>
+        <w:rPr>
+          <w:rFonts w:ascii="Times New Roman" w:hAnsi="Times New Roman" w:cs="Times New Roman"/>
+          <w:sz w:val="24"/>
+          <w:szCs w:val="24"/>
+        </w:rPr>
+        <w:t xml:space="preserve">you can call the </w:t>
+      </w:r>
+      <w:proofErr w:type="gramStart"/>
+      <w:r>
+        <w:rPr>
+          <w:rFonts w:ascii="Times New Roman" w:hAnsi="Times New Roman" w:cs="Times New Roman"/>
+          <w:sz w:val="24"/>
+          <w:szCs w:val="24"/>
+        </w:rPr>
+        <w:t>Unlock(</w:t>
+      </w:r>
+      <w:proofErr w:type="gramEnd"/>
+      <w:r>
+        <w:rPr>
+          <w:rFonts w:ascii="Times New Roman" w:hAnsi="Times New Roman" w:cs="Times New Roman"/>
+          <w:sz w:val="24"/>
+          <w:szCs w:val="24"/>
+        </w:rPr>
+        <w:t>) function on the mutex reference, to unlock the mutex.</w:t>
       </w:r>
     </w:p>
     <w:p>
@@ -780,31 +874,139 @@
           <w:sz w:val="24"/>
           <w:szCs w:val="24"/>
         </w:rPr>
-        <w:t xml:space="preserve">get in the standard go library. Waitgroups can let you sync up several Goroutines or block wait for a set amount of Goroutines to finish. After you initialize a pointer reference to a waitGroup, there are three methods available to use. </w:t>
-      </w:r>
-      <w:r>
-        <w:rPr>
-          <w:rFonts w:ascii="Times New Roman" w:hAnsi="Times New Roman" w:cs="Times New Roman"/>
-          <w:sz w:val="24"/>
-          <w:szCs w:val="24"/>
-        </w:rPr>
-        <w:t>You can Add a number to the current waitGroup counter. Normally, you add 1 for every goroutine you want to wait for.</w:t>
-      </w:r>
-      <w:r>
-        <w:rPr>
-          <w:rFonts w:ascii="Times New Roman" w:hAnsi="Times New Roman" w:cs="Times New Roman"/>
-          <w:sz w:val="24"/>
-          <w:szCs w:val="24"/>
-        </w:rPr>
-        <w:t xml:space="preserve"> You can then call Done() to decrease the current waitGroup counte</w:t>
-      </w:r>
-      <w:r>
-        <w:rPr>
-          <w:rFonts w:ascii="Times New Roman" w:hAnsi="Times New Roman" w:cs="Times New Roman"/>
-          <w:sz w:val="24"/>
-          <w:szCs w:val="24"/>
-        </w:rPr>
-        <w:t>r. Then you can call Wait() to block the current goroutine until the counter is 0.</w:t>
+        <w:t xml:space="preserve">get in the standard go library. </w:t>
+      </w:r>
+      <w:proofErr w:type="spellStart"/>
+      <w:r>
+        <w:rPr>
+          <w:rFonts w:ascii="Times New Roman" w:hAnsi="Times New Roman" w:cs="Times New Roman"/>
+          <w:sz w:val="24"/>
+          <w:szCs w:val="24"/>
+        </w:rPr>
+        <w:t>Waitgroups</w:t>
+      </w:r>
+      <w:proofErr w:type="spellEnd"/>
+      <w:r>
+        <w:rPr>
+          <w:rFonts w:ascii="Times New Roman" w:hAnsi="Times New Roman" w:cs="Times New Roman"/>
+          <w:sz w:val="24"/>
+          <w:szCs w:val="24"/>
+        </w:rPr>
+        <w:t xml:space="preserve"> can let you sync up several Goroutines or block wait for a set amount of Goroutines to finish. After you initialize a pointer reference to a </w:t>
+      </w:r>
+      <w:proofErr w:type="spellStart"/>
+      <w:r>
+        <w:rPr>
+          <w:rFonts w:ascii="Times New Roman" w:hAnsi="Times New Roman" w:cs="Times New Roman"/>
+          <w:sz w:val="24"/>
+          <w:szCs w:val="24"/>
+        </w:rPr>
+        <w:t>waitGroup</w:t>
+      </w:r>
+      <w:proofErr w:type="spellEnd"/>
+      <w:r>
+        <w:rPr>
+          <w:rFonts w:ascii="Times New Roman" w:hAnsi="Times New Roman" w:cs="Times New Roman"/>
+          <w:sz w:val="24"/>
+          <w:szCs w:val="24"/>
+        </w:rPr>
+        <w:t xml:space="preserve">, there are three methods available to use. </w:t>
+      </w:r>
+      <w:r>
+        <w:rPr>
+          <w:rFonts w:ascii="Times New Roman" w:hAnsi="Times New Roman" w:cs="Times New Roman"/>
+          <w:sz w:val="24"/>
+          <w:szCs w:val="24"/>
+        </w:rPr>
+        <w:t xml:space="preserve">You can Add a number to the current </w:t>
+      </w:r>
+      <w:proofErr w:type="spellStart"/>
+      <w:r>
+        <w:rPr>
+          <w:rFonts w:ascii="Times New Roman" w:hAnsi="Times New Roman" w:cs="Times New Roman"/>
+          <w:sz w:val="24"/>
+          <w:szCs w:val="24"/>
+        </w:rPr>
+        <w:t>waitGroup</w:t>
+      </w:r>
+      <w:proofErr w:type="spellEnd"/>
+      <w:r>
+        <w:rPr>
+          <w:rFonts w:ascii="Times New Roman" w:hAnsi="Times New Roman" w:cs="Times New Roman"/>
+          <w:sz w:val="24"/>
+          <w:szCs w:val="24"/>
+        </w:rPr>
+        <w:t xml:space="preserve"> counter. Normally, you add 1 for every goroutine you want to wait for.</w:t>
+      </w:r>
+      <w:r>
+        <w:rPr>
+          <w:rFonts w:ascii="Times New Roman" w:hAnsi="Times New Roman" w:cs="Times New Roman"/>
+          <w:sz w:val="24"/>
+          <w:szCs w:val="24"/>
+        </w:rPr>
+        <w:t xml:space="preserve"> You can then call </w:t>
+      </w:r>
+      <w:proofErr w:type="gramStart"/>
+      <w:r>
+        <w:rPr>
+          <w:rFonts w:ascii="Times New Roman" w:hAnsi="Times New Roman" w:cs="Times New Roman"/>
+          <w:sz w:val="24"/>
+          <w:szCs w:val="24"/>
+        </w:rPr>
+        <w:t>Done(</w:t>
+      </w:r>
+      <w:proofErr w:type="gramEnd"/>
+      <w:r>
+        <w:rPr>
+          <w:rFonts w:ascii="Times New Roman" w:hAnsi="Times New Roman" w:cs="Times New Roman"/>
+          <w:sz w:val="24"/>
+          <w:szCs w:val="24"/>
+        </w:rPr>
+        <w:t xml:space="preserve">) to decrease the current </w:t>
+      </w:r>
+      <w:proofErr w:type="spellStart"/>
+      <w:r>
+        <w:rPr>
+          <w:rFonts w:ascii="Times New Roman" w:hAnsi="Times New Roman" w:cs="Times New Roman"/>
+          <w:sz w:val="24"/>
+          <w:szCs w:val="24"/>
+        </w:rPr>
+        <w:t>waitGroup</w:t>
+      </w:r>
+      <w:proofErr w:type="spellEnd"/>
+      <w:r>
+        <w:rPr>
+          <w:rFonts w:ascii="Times New Roman" w:hAnsi="Times New Roman" w:cs="Times New Roman"/>
+          <w:sz w:val="24"/>
+          <w:szCs w:val="24"/>
+        </w:rPr>
+        <w:t xml:space="preserve"> counte</w:t>
+      </w:r>
+      <w:r>
+        <w:rPr>
+          <w:rFonts w:ascii="Times New Roman" w:hAnsi="Times New Roman" w:cs="Times New Roman"/>
+          <w:sz w:val="24"/>
+          <w:szCs w:val="24"/>
+        </w:rPr>
+        <w:t xml:space="preserve">r. Then you can call </w:t>
+      </w:r>
+      <w:proofErr w:type="gramStart"/>
+      <w:r>
+        <w:rPr>
+          <w:rFonts w:ascii="Times New Roman" w:hAnsi="Times New Roman" w:cs="Times New Roman"/>
+          <w:sz w:val="24"/>
+          <w:szCs w:val="24"/>
+        </w:rPr>
+        <w:t>Wait(</w:t>
+      </w:r>
+      <w:proofErr w:type="gramEnd"/>
+      <w:r>
+        <w:rPr>
+          <w:rFonts w:ascii="Times New Roman" w:hAnsi="Times New Roman" w:cs="Times New Roman"/>
+          <w:sz w:val="24"/>
+          <w:szCs w:val="24"/>
+        </w:rPr>
+        <w:t>) to block the current goroutine until the counter is 0.</w:t>
       </w:r>
     </w:p>
     <w:p>
@@ -966,8 +1168,6 @@
         </w:rPr>
         <w:t>allow for atomic operations. By passing a reference to a type, you can increment it or add a value to it without creating a mutex lock yourself.</w:t>
       </w:r>
-      <w:bookmarkStart w:id="0" w:name="_GoBack"/>
-      <w:bookmarkEnd w:id="0"/>
     </w:p>
     <w:p>
       <w:pPr>
@@ -1020,6 +1220,136 @@
         </w:drawing>
       </w:r>
     </w:p>
+    <w:p>
+      <w:pPr>
+        <w:pStyle w:val="Heading1"/>
+      </w:pPr>
+      <w:r>
+        <w:t xml:space="preserve">Parallelism </w:t>
+      </w:r>
+      <w:proofErr w:type="gramStart"/>
+      <w:r>
+        <w:t>In</w:t>
+      </w:r>
+      <w:proofErr w:type="gramEnd"/>
+      <w:r>
+        <w:t xml:space="preserve"> Go</w:t>
+      </w:r>
+    </w:p>
+    <w:p>
+      <w:pPr>
+        <w:spacing w:line="480" w:lineRule="auto"/>
+        <w:ind w:firstLine="720"/>
+        <w:rPr>
+          <w:rFonts w:ascii="Times New Roman" w:hAnsi="Times New Roman" w:cs="Times New Roman"/>
+          <w:sz w:val="24"/>
+          <w:szCs w:val="24"/>
+        </w:rPr>
+      </w:pPr>
+      <w:r>
+        <w:rPr>
+          <w:rFonts w:ascii="Times New Roman" w:hAnsi="Times New Roman" w:cs="Times New Roman"/>
+          <w:sz w:val="24"/>
+          <w:szCs w:val="24"/>
+        </w:rPr>
+        <w:t xml:space="preserve">Because goroutines are just concurrent, they only run on one thread by default. There is a way to use multiple threads, but you have no way to choose which goroutines will be assign to which threads. In order to use multiple treads, you must import the “runtime” package and call the </w:t>
+      </w:r>
+      <w:proofErr w:type="spellStart"/>
+      <w:proofErr w:type="gramStart"/>
+      <w:r>
+        <w:rPr>
+          <w:rFonts w:ascii="Times New Roman" w:hAnsi="Times New Roman" w:cs="Times New Roman"/>
+          <w:sz w:val="24"/>
+          <w:szCs w:val="24"/>
+        </w:rPr>
+        <w:t>runtime.GOMAXPROCS</w:t>
+      </w:r>
+      <w:proofErr w:type="spellEnd"/>
+      <w:proofErr w:type="gramEnd"/>
+      <w:r>
+        <w:rPr>
+          <w:rFonts w:ascii="Times New Roman" w:hAnsi="Times New Roman" w:cs="Times New Roman"/>
+          <w:sz w:val="24"/>
+          <w:szCs w:val="24"/>
+        </w:rPr>
+        <w:t>(</w:t>
+      </w:r>
+      <w:proofErr w:type="spellStart"/>
+      <w:r>
+        <w:rPr>
+          <w:rFonts w:ascii="Times New Roman" w:hAnsi="Times New Roman" w:cs="Times New Roman"/>
+          <w:sz w:val="24"/>
+          <w:szCs w:val="24"/>
+        </w:rPr>
+        <w:t>numThreads</w:t>
+      </w:r>
+      <w:proofErr w:type="spellEnd"/>
+      <w:r>
+        <w:rPr>
+          <w:rFonts w:ascii="Times New Roman" w:hAnsi="Times New Roman" w:cs="Times New Roman"/>
+          <w:sz w:val="24"/>
+          <w:szCs w:val="24"/>
+        </w:rPr>
+        <w:t xml:space="preserve"> </w:t>
+      </w:r>
+      <w:proofErr w:type="spellStart"/>
+      <w:r>
+        <w:rPr>
+          <w:rFonts w:ascii="Times New Roman" w:hAnsi="Times New Roman" w:cs="Times New Roman"/>
+          <w:sz w:val="24"/>
+          <w:szCs w:val="24"/>
+        </w:rPr>
+        <w:t>int</w:t>
+      </w:r>
+      <w:proofErr w:type="spellEnd"/>
+      <w:r>
+        <w:rPr>
+          <w:rFonts w:ascii="Times New Roman" w:hAnsi="Times New Roman" w:cs="Times New Roman"/>
+          <w:sz w:val="24"/>
+          <w:szCs w:val="24"/>
+        </w:rPr>
+        <w:t>).</w:t>
+      </w:r>
+    </w:p>
+    <w:p>
+      <w:pPr>
+        <w:spacing w:line="480" w:lineRule="auto"/>
+        <w:ind w:firstLine="720"/>
+        <w:rPr>
+          <w:rFonts w:ascii="Times New Roman" w:hAnsi="Times New Roman" w:cs="Times New Roman"/>
+          <w:sz w:val="24"/>
+          <w:szCs w:val="24"/>
+        </w:rPr>
+      </w:pPr>
+      <w:proofErr w:type="spellStart"/>
+      <w:r>
+        <w:rPr>
+          <w:rFonts w:ascii="Times New Roman" w:hAnsi="Times New Roman" w:cs="Times New Roman"/>
+          <w:sz w:val="24"/>
+          <w:szCs w:val="24"/>
+        </w:rPr>
+        <w:t>r</w:t>
+      </w:r>
+      <w:bookmarkStart w:id="0" w:name="_GoBack"/>
+      <w:bookmarkEnd w:id="0"/>
+      <w:r>
+        <w:rPr>
+          <w:rFonts w:ascii="Times New Roman" w:hAnsi="Times New Roman" w:cs="Times New Roman"/>
+          <w:sz w:val="24"/>
+          <w:szCs w:val="24"/>
+        </w:rPr>
+        <w:t>untime.GOMAXPROCS</w:t>
+      </w:r>
+      <w:proofErr w:type="spellEnd"/>
+      <w:r>
+        <w:rPr>
+          <w:rFonts w:ascii="Times New Roman" w:hAnsi="Times New Roman" w:cs="Times New Roman"/>
+          <w:sz w:val="24"/>
+          <w:szCs w:val="24"/>
+        </w:rPr>
+        <w:t>(4) // Up to 4 threads will be used to run the go code</w:t>
+      </w:r>
+    </w:p>
     <w:sectPr>
       <w:pgSz w:w="12240" w:h="15840"/>
       <w:pgMar w:top="1440" w:right="1440" w:bottom="1440" w:left="1440" w:header="720" w:footer="720" w:gutter="0"/>
@@ -1031,7 +1361,7 @@
 </file>
 
 <file path=word/styles.xml><?xml version="1.0" encoding="utf-8"?>
-<w:styles xmlns:mc="http://schemas.openxmlformats.org/markup-compatibility/2006" xmlns:r="http://schemas.openxmlformats.org/officeDocument/2006/relationships" xmlns:w="http://schemas.openxmlformats.org/wordprocessingml/2006/main" xmlns:w14="http://schemas.microsoft.com/office/word/2010/wordml" xmlns:w15="http://schemas.microsoft.com/office/word/2012/wordml" mc:Ignorable="w14 w15">
+<w:styles xmlns:mc="http://schemas.openxmlformats.org/markup-compatibility/2006" xmlns:r="http://schemas.openxmlformats.org/officeDocument/2006/relationships" xmlns:w="http://schemas.openxmlformats.org/wordprocessingml/2006/main" xmlns:w14="http://schemas.microsoft.com/office/word/2010/wordml" xmlns:w15="http://schemas.microsoft.com/office/word/2012/wordml" xmlns:w16cid="http://schemas.microsoft.com/office/word/2016/wordml/cid" xmlns:w16se="http://schemas.microsoft.com/office/word/2015/wordml/symex" mc:Ignorable="w14 w15 w16se w16cid">
   <w:docDefaults>
     <w:rPrDefault>
       <w:rPr>
@@ -1047,7 +1377,7 @@
       </w:pPr>
     </w:pPrDefault>
   </w:docDefaults>
-  <w:latentStyles w:defLockedState="0" w:defUIPriority="99" w:defSemiHidden="0" w:defUnhideWhenUsed="0" w:defQFormat="0" w:count="371">
+  <w:latentStyles w:defLockedState="0" w:defUIPriority="99" w:defSemiHidden="0" w:defUnhideWhenUsed="0" w:defQFormat="0" w:count="375">
     <w:lsdException w:name="Normal" w:uiPriority="0" w:qFormat="1"/>
     <w:lsdException w:name="heading 1" w:uiPriority="9" w:qFormat="1"/>
     <w:lsdException w:name="heading 2" w:semiHidden="1" w:uiPriority="9" w:unhideWhenUsed="1" w:qFormat="1"/>
@@ -1153,7 +1483,6 @@
     <w:lsdException w:name="HTML Sample" w:semiHidden="1" w:unhideWhenUsed="1"/>
     <w:lsdException w:name="HTML Typewriter" w:semiHidden="1" w:unhideWhenUsed="1"/>
     <w:lsdException w:name="HTML Variable" w:semiHidden="1" w:unhideWhenUsed="1"/>
-    <w:lsdException w:name="Normal Table" w:semiHidden="1" w:unhideWhenUsed="1"/>
     <w:lsdException w:name="annotation subject" w:semiHidden="1" w:unhideWhenUsed="1"/>
     <w:lsdException w:name="No List" w:semiHidden="1" w:unhideWhenUsed="1"/>
     <w:lsdException w:name="Outline List 1" w:semiHidden="1" w:unhideWhenUsed="1"/>
@@ -1197,10 +1526,8 @@
     <w:lsdException w:name="Table Elegant" w:semiHidden="1" w:unhideWhenUsed="1"/>
     <w:lsdException w:name="Table Professional" w:semiHidden="1" w:unhideWhenUsed="1"/>
     <w:lsdException w:name="Table Subtle 1" w:semiHidden="1" w:unhideWhenUsed="1"/>
-    <w:lsdException w:name="Table Subtle 2" w:semiHidden="1" w:unhideWhenUsed="1"/>
     <w:lsdException w:name="Table Web 1" w:semiHidden="1" w:unhideWhenUsed="1"/>
     <w:lsdException w:name="Table Web 2" w:semiHidden="1" w:unhideWhenUsed="1"/>
-    <w:lsdException w:name="Table Web 3" w:semiHidden="1" w:unhideWhenUsed="1"/>
     <w:lsdException w:name="Balloon Text" w:semiHidden="1" w:unhideWhenUsed="1"/>
     <w:lsdException w:name="Table Grid" w:uiPriority="39"/>
     <w:lsdException w:name="Table Theme" w:semiHidden="1" w:unhideWhenUsed="1"/>
@@ -1419,6 +1746,10 @@
     <w:lsdException w:name="List Table 5 Dark Accent 6" w:uiPriority="50"/>
     <w:lsdException w:name="List Table 6 Colorful Accent 6" w:uiPriority="51"/>
     <w:lsdException w:name="List Table 7 Colorful Accent 6" w:uiPriority="52"/>
+    <w:lsdException w:name="Mention" w:semiHidden="1" w:unhideWhenUsed="1"/>
+    <w:lsdException w:name="Smart Hyperlink" w:semiHidden="1" w:unhideWhenUsed="1"/>
+    <w:lsdException w:name="Hashtag" w:semiHidden="1" w:unhideWhenUsed="1"/>
+    <w:lsdException w:name="Unresolved Mention" w:semiHidden="1" w:unhideWhenUsed="1"/>
   </w:latentStyles>
   <w:style w:type="paragraph" w:default="1" w:styleId="Normal">
     <w:name w:val="Normal"/>

</xml_diff>